<commit_message>
Added customer's notes to survey
</commit_message>
<xml_diff>
--- a/SRS/תבנית סיכום סקר דרישות תוכנה.docx
+++ b/SRS/תבנית סיכום סקר דרישות תוכנה.docx
@@ -131,6 +131,13 @@
               </w:rPr>
               <w:t>ד"ר ראובן יגל וכיתת הקורס</w:t>
             </w:r>
+            <w:r>
+              <w:rPr>
+                <w:rFonts w:hint="cs"/>
+                <w:rtl/>
+              </w:rPr>
+              <w:t xml:space="preserve"> + חנה טרנר (לקוח)</w:t>
+            </w:r>
           </w:p>
         </w:tc>
       </w:tr>
@@ -210,6 +217,13 @@
                 <w:rtl/>
               </w:rPr>
               <w:t>אבי טרנר</w:t>
+            </w:r>
+            <w:r>
+              <w:rPr>
+                <w:rFonts w:hint="cs"/>
+                <w:rtl/>
+              </w:rPr>
+              <w:t>, שמשון פינגרהוט, ד"ר ראובן יגל, חנה טרנר</w:t>
             </w:r>
           </w:p>
         </w:tc>
@@ -819,7 +833,6 @@
           <w:p>
             <w:pPr>
               <w:rPr>
-                <w:rFonts w:hint="cs"/>
                 <w:rtl/>
               </w:rPr>
             </w:pPr>
@@ -835,7 +848,6 @@
           <w:p>
             <w:pPr>
               <w:rPr>
-                <w:rFonts w:hint="cs"/>
                 <w:rtl/>
               </w:rPr>
             </w:pPr>
@@ -855,7 +867,6 @@
           <w:p>
             <w:pPr>
               <w:rPr>
-                <w:rFonts w:hint="cs"/>
                 <w:rtl/>
               </w:rPr>
             </w:pPr>
@@ -866,8 +877,6 @@
               </w:rPr>
               <w:t>אבי טרנר</w:t>
             </w:r>
-            <w:bookmarkStart w:id="9" w:name="_GoBack"/>
-            <w:bookmarkEnd w:id="9"/>
           </w:p>
         </w:tc>
       </w:tr>
@@ -875,14 +884,106 @@
     <w:p>
       <w:pPr>
         <w:rPr>
+          <w:rFonts w:hint="cs"/>
           <w:rtl/>
         </w:rPr>
       </w:pPr>
     </w:p>
     <w:p>
-      <w:pPr>
-        <w:bidi w:val="0"/>
-        <w:rPr>
+      <w:r>
+        <w:rPr>
+          <w:rFonts w:hint="cs"/>
+          <w:rtl/>
+        </w:rPr>
+        <w:t>חוות דעת הלקוח</w:t>
+      </w:r>
+      <w:r>
+        <w:t>:</w:t>
+      </w:r>
+    </w:p>
+    <w:p>
+      <w:pPr>
+        <w:pStyle w:val="ListParagraph"/>
+        <w:numPr>
+          <w:ilvl w:val="0"/>
+          <w:numId w:val="1"/>
+        </w:numPr>
+        <w:rPr>
+          <w:rFonts w:hint="cs"/>
+        </w:rPr>
+      </w:pPr>
+      <w:r>
+        <w:rPr>
+          <w:rFonts w:hint="cs"/>
+          <w:rtl/>
+        </w:rPr>
+        <w:t>הממשק נשמע מסובך והיא מעונינת שיהיה פשוט ואינטואיטיבי ככל הניתן.</w:t>
+      </w:r>
+    </w:p>
+    <w:p>
+      <w:pPr>
+        <w:pStyle w:val="ListParagraph"/>
+        <w:numPr>
+          <w:ilvl w:val="0"/>
+          <w:numId w:val="1"/>
+        </w:numPr>
+        <w:rPr>
+          <w:rFonts w:hint="cs"/>
+        </w:rPr>
+      </w:pPr>
+      <w:r>
+        <w:rPr>
+          <w:rFonts w:hint="cs"/>
+          <w:rtl/>
+        </w:rPr>
+        <w:t>ההתקדמות נראית יפה ומשביעת רצון.</w:t>
+      </w:r>
+    </w:p>
+    <w:p>
+      <w:pPr>
+        <w:pStyle w:val="ListParagraph"/>
+        <w:numPr>
+          <w:ilvl w:val="0"/>
+          <w:numId w:val="1"/>
+        </w:numPr>
+        <w:rPr>
+          <w:rFonts w:hint="cs"/>
+        </w:rPr>
+      </w:pPr>
+      <w:r>
+        <w:rPr>
+          <w:rFonts w:hint="cs"/>
+          <w:rtl/>
+        </w:rPr>
+        <w:t>הביעה רצון לנסות רשימה שכזו אפילו לפני שהמוצר מוכן כדי לבדוק את האפקטיביות שלו.</w:t>
+      </w:r>
+    </w:p>
+    <w:p>
+      <w:pPr>
+        <w:pStyle w:val="ListParagraph"/>
+        <w:numPr>
+          <w:ilvl w:val="0"/>
+          <w:numId w:val="1"/>
+        </w:numPr>
+        <w:rPr>
+          <w:rFonts w:hint="cs"/>
+          <w:rtl/>
+        </w:rPr>
+      </w:pPr>
+      <w:r>
+        <w:rPr>
+          <w:rFonts w:hint="cs"/>
+          <w:rtl/>
+        </w:rPr>
+        <w:t>נראה שהתרחישים מכסים את אופן השימוש של הלקוח.</w:t>
+      </w:r>
+      <w:bookmarkStart w:id="9" w:name="_GoBack"/>
+      <w:bookmarkEnd w:id="9"/>
+    </w:p>
+    <w:p>
+      <w:pPr>
+        <w:rPr>
+          <w:rFonts w:hint="cs"/>
           <w:rtl/>
         </w:rPr>
       </w:pPr>
@@ -950,7 +1051,7 @@
                     <pic:cNvPicPr/>
                   </pic:nvPicPr>
                   <pic:blipFill>
-                    <a:blip r:embed="rId5">
+                    <a:blip r:embed="rId6">
                       <a:extLst>
                         <a:ext uri="{28A0092B-C50C-407E-A947-70E740481C1C}">
                           <a14:useLocalDpi xmlns:a14="http://schemas.microsoft.com/office/drawing/2010/main" val="0"/>
@@ -1019,7 +1120,7 @@
                     <pic:cNvPicPr/>
                   </pic:nvPicPr>
                   <pic:blipFill>
-                    <a:blip r:embed="rId6"/>
+                    <a:blip r:embed="rId7"/>
                     <a:stretch>
                       <a:fillRect/>
                     </a:stretch>
@@ -1087,7 +1188,7 @@
                     <pic:cNvPicPr/>
                   </pic:nvPicPr>
                   <pic:blipFill>
-                    <a:blip r:embed="rId7"/>
+                    <a:blip r:embed="rId8"/>
                     <a:stretch>
                       <a:fillRect/>
                     </a:stretch>
@@ -1118,6 +1219,127 @@
     </w:sectPr>
   </w:body>
 </w:document>
+</file>
+
+<file path=word/numbering.xml><?xml version="1.0" encoding="utf-8"?>
+<w:numbering xmlns:wpc="http://schemas.microsoft.com/office/word/2010/wordprocessingCanvas" xmlns:mc="http://schemas.openxmlformats.org/markup-compatibility/2006" xmlns:o="urn:schemas-microsoft-com:office:office" xmlns:r="http://schemas.openxmlformats.org/officeDocument/2006/relationships" xmlns:m="http://schemas.openxmlformats.org/officeDocument/2006/math" xmlns:v="urn:schemas-microsoft-com:vml" xmlns:wp14="http://schemas.microsoft.com/office/word/2010/wordprocessingDrawing" xmlns:wp="http://schemas.openxmlformats.org/drawingml/2006/wordprocessingDrawing" xmlns:w10="urn:schemas-microsoft-com:office:word" xmlns:w="http://schemas.openxmlformats.org/wordprocessingml/2006/main" xmlns:w14="http://schemas.microsoft.com/office/word/2010/wordml" xmlns:wpg="http://schemas.microsoft.com/office/word/2010/wordprocessingGroup" xmlns:wpi="http://schemas.microsoft.com/office/word/2010/wordprocessingInk" xmlns:wne="http://schemas.microsoft.com/office/word/2006/wordml" xmlns:wps="http://schemas.microsoft.com/office/word/2010/wordprocessingShape" mc:Ignorable="w14 wp14">
+  <w:abstractNum w:abstractNumId="0">
+    <w:nsid w:val="5A25777B"/>
+    <w:multiLevelType w:val="hybridMultilevel"/>
+    <w:tmpl w:val="03F8A9EC"/>
+    <w:lvl w:ilvl="0" w:tplc="04090001">
+      <w:start w:val="1"/>
+      <w:numFmt w:val="bullet"/>
+      <w:lvlText w:val=""/>
+      <w:lvlJc w:val="left"/>
+      <w:pPr>
+        <w:ind w:left="720" w:hanging="360"/>
+      </w:pPr>
+      <w:rPr>
+        <w:rFonts w:ascii="Symbol" w:hAnsi="Symbol" w:hint="default"/>
+      </w:rPr>
+    </w:lvl>
+    <w:lvl w:ilvl="1" w:tplc="04090003" w:tentative="1">
+      <w:start w:val="1"/>
+      <w:numFmt w:val="bullet"/>
+      <w:lvlText w:val="o"/>
+      <w:lvlJc w:val="left"/>
+      <w:pPr>
+        <w:ind w:left="1440" w:hanging="360"/>
+      </w:pPr>
+      <w:rPr>
+        <w:rFonts w:ascii="Courier New" w:hAnsi="Courier New" w:cs="Courier New" w:hint="default"/>
+      </w:rPr>
+    </w:lvl>
+    <w:lvl w:ilvl="2" w:tplc="04090005" w:tentative="1">
+      <w:start w:val="1"/>
+      <w:numFmt w:val="bullet"/>
+      <w:lvlText w:val=""/>
+      <w:lvlJc w:val="left"/>
+      <w:pPr>
+        <w:ind w:left="2160" w:hanging="360"/>
+      </w:pPr>
+      <w:rPr>
+        <w:rFonts w:ascii="Wingdings" w:hAnsi="Wingdings" w:hint="default"/>
+      </w:rPr>
+    </w:lvl>
+    <w:lvl w:ilvl="3" w:tplc="04090001" w:tentative="1">
+      <w:start w:val="1"/>
+      <w:numFmt w:val="bullet"/>
+      <w:lvlText w:val=""/>
+      <w:lvlJc w:val="left"/>
+      <w:pPr>
+        <w:ind w:left="2880" w:hanging="360"/>
+      </w:pPr>
+      <w:rPr>
+        <w:rFonts w:ascii="Symbol" w:hAnsi="Symbol" w:hint="default"/>
+      </w:rPr>
+    </w:lvl>
+    <w:lvl w:ilvl="4" w:tplc="04090003" w:tentative="1">
+      <w:start w:val="1"/>
+      <w:numFmt w:val="bullet"/>
+      <w:lvlText w:val="o"/>
+      <w:lvlJc w:val="left"/>
+      <w:pPr>
+        <w:ind w:left="3600" w:hanging="360"/>
+      </w:pPr>
+      <w:rPr>
+        <w:rFonts w:ascii="Courier New" w:hAnsi="Courier New" w:cs="Courier New" w:hint="default"/>
+      </w:rPr>
+    </w:lvl>
+    <w:lvl w:ilvl="5" w:tplc="04090005" w:tentative="1">
+      <w:start w:val="1"/>
+      <w:numFmt w:val="bullet"/>
+      <w:lvlText w:val=""/>
+      <w:lvlJc w:val="left"/>
+      <w:pPr>
+        <w:ind w:left="4320" w:hanging="360"/>
+      </w:pPr>
+      <w:rPr>
+        <w:rFonts w:ascii="Wingdings" w:hAnsi="Wingdings" w:hint="default"/>
+      </w:rPr>
+    </w:lvl>
+    <w:lvl w:ilvl="6" w:tplc="04090001" w:tentative="1">
+      <w:start w:val="1"/>
+      <w:numFmt w:val="bullet"/>
+      <w:lvlText w:val=""/>
+      <w:lvlJc w:val="left"/>
+      <w:pPr>
+        <w:ind w:left="5040" w:hanging="360"/>
+      </w:pPr>
+      <w:rPr>
+        <w:rFonts w:ascii="Symbol" w:hAnsi="Symbol" w:hint="default"/>
+      </w:rPr>
+    </w:lvl>
+    <w:lvl w:ilvl="7" w:tplc="04090003" w:tentative="1">
+      <w:start w:val="1"/>
+      <w:numFmt w:val="bullet"/>
+      <w:lvlText w:val="o"/>
+      <w:lvlJc w:val="left"/>
+      <w:pPr>
+        <w:ind w:left="5760" w:hanging="360"/>
+      </w:pPr>
+      <w:rPr>
+        <w:rFonts w:ascii="Courier New" w:hAnsi="Courier New" w:cs="Courier New" w:hint="default"/>
+      </w:rPr>
+    </w:lvl>
+    <w:lvl w:ilvl="8" w:tplc="04090005" w:tentative="1">
+      <w:start w:val="1"/>
+      <w:numFmt w:val="bullet"/>
+      <w:lvlText w:val=""/>
+      <w:lvlJc w:val="left"/>
+      <w:pPr>
+        <w:ind w:left="6480" w:hanging="360"/>
+      </w:pPr>
+      <w:rPr>
+        <w:rFonts w:ascii="Wingdings" w:hAnsi="Wingdings" w:hint="default"/>
+      </w:rPr>
+    </w:lvl>
+  </w:abstractNum>
+  <w:num w:numId="1">
+    <w:abstractNumId w:val="0"/>
+  </w:num>
+</w:numbering>
 </file>
 
 <file path=word/styles.xml><?xml version="1.0" encoding="utf-8"?>
@@ -1471,6 +1693,17 @@
       <w:szCs w:val="16"/>
     </w:rPr>
   </w:style>
+  <w:style w:type="paragraph" w:styleId="ListParagraph">
+    <w:name w:val="List Paragraph"/>
+    <w:basedOn w:val="Normal"/>
+    <w:uiPriority w:val="34"/>
+    <w:qFormat/>
+    <w:rsid w:val="004362D4"/>
+    <w:pPr>
+      <w:ind w:left="720"/>
+      <w:contextualSpacing/>
+    </w:pPr>
+  </w:style>
 </w:styles>
 </file>
 
@@ -1824,6 +2057,17 @@
       <w:sz w:val="16"/>
       <w:szCs w:val="16"/>
     </w:rPr>
+  </w:style>
+  <w:style w:type="paragraph" w:styleId="ListParagraph">
+    <w:name w:val="List Paragraph"/>
+    <w:basedOn w:val="Normal"/>
+    <w:uiPriority w:val="34"/>
+    <w:qFormat/>
+    <w:rsid w:val="004362D4"/>
+    <w:pPr>
+      <w:ind w:left="720"/>
+      <w:contextualSpacing/>
+    </w:pPr>
   </w:style>
 </w:styles>
 </file>

</xml_diff>